<commit_message>
15/12 (voorlopig laatste veranderingen)
</commit_message>
<xml_diff>
--- a/Procesboek Programmeerproject.docx
+++ b/Procesboek Programmeerproject.docx
@@ -473,7 +473,7 @@
         <w:t>statement toegevoegd om te check of er een image url aanwezig was voor de listing, zo ja, voeg de foto toe, zo nee, alleen de titel en de beschrijving is genoeg voor het kaartje.</w:t>
       </w:r>
       <w:r>
-        <w:t xml:space="preserve"> Daarna wilde ik de listings graag naast elkaar krijgen en gelukkig had bootstrap hier ook het antwoord voor. Toen ik dit gedaan had, wilde ik beginnen aan de Listing Pages, hiervoor had ik al eerder besloten dat ik deze wilde indexen door middel van een id int, in plaats van de naam, want wat nou als er meerdere listings met dezelfde naam zouden komen? Dat zou sowieso problemen opleveren, daarom besloot ik om een oplopender int ervoor te gebruiken, daardoor zouden duplicates niet snel plaats vinden. Dat is voor vandaag het laatste wat ik heb gedaan, het is nu namelijk 1 uur ’s nachts en tijd voor mij om te gaan slapen. Zodat ik morgen weer fris en fruitig verder kan met of deze website, of prog2 adventure.</w:t>
+        <w:t xml:space="preserve"> Daarna wilde ik de listings graag naast elkaar krijgen en gelukkig had bootstrap hier ook het antwoord voor. Toen ik dit gedaan had, wilde ik beginnen aan de Listing Pages, hiervoor had ik al eerder besloten dat ik deze wilde indexen door middel van een id int, in plaats van de naam, want wat nou als er meerdere listings met dezelfde naam zouden komen? Dat zou sowieso problemen opleveren, daarom besloot ik om een oplopende int ervoor te gebruiken, daardoor zouden duplicates niet snel plaats vinden. Dat is voor vandaag het laatste wat ik heb gedaan, het is nu namelijk 1 uur ’s nachts en tijd voor mij om te gaan slapen. Zodat ik morgen weer fris en fruitig verder kan met of deze website, of prog2 adventure.</w:t>
       </w:r>
     </w:p>
     <w:p>
@@ -486,9 +486,397 @@
     </w:p>
     <w:p>
       <w:r>
-        <w:t>Het is nu 1:45 ’s nachts, ik commit wat ik nu heb en schrijf mn procesboek morgen ochtend wel. Ik wil namelijk wel graag slapen (ik moet voor dit project alleen nog de sketches fixen en een kleine bug fixen waarbij mn code geen alert wil displayen fors ome reason (ik snap echt niet waarom))</w:t>
-      </w:r>
-    </w:p>
+        <w:t xml:space="preserve">Ik was </w:t>
+      </w:r>
+      <w:r>
+        <w:t xml:space="preserve">vandaag </w:t>
+      </w:r>
+      <w:r>
+        <w:t>begonnen met het implementeren van de categories page. Dit was relatief simpel, omdat het eigenlijk een soort kopie was van mijn index pagina, alleen moest er</w:t>
+      </w:r>
+      <w:r>
+        <w:t xml:space="preserve"> </w:t>
+      </w:r>
+      <w:r>
+        <w:t>voor de categories pagina</w:t>
+      </w:r>
+      <w:r>
+        <w:t xml:space="preserve"> nog een extra filter over de listings heen, namelijk of de listing in de gefilterde categorie stond. Hier had ik</w:t>
+      </w:r>
+      <w:r>
+        <w:t xml:space="preserve"> een</w:t>
+      </w:r>
+      <w:r>
+        <w:t xml:space="preserve"> aparte functie</w:t>
+      </w:r>
+      <w:r>
+        <w:t xml:space="preserve"> </w:t>
+      </w:r>
+      <w:r>
+        <w:t xml:space="preserve">voor gemaakt in mijn views.py bestand. Dit was zo gedaan. </w:t>
+      </w:r>
+    </w:p>
+    <w:p>
+      <w:r>
+        <w:t xml:space="preserve">Hierna </w:t>
+      </w:r>
+      <w:r>
+        <w:t>begon ik</w:t>
+      </w:r>
+      <w:r>
+        <w:t xml:space="preserve"> aan de listings page, waar best wat moest gebeuren. Ik begon hier simpel met de basis informatie van de listing weergeven, zoals titel, foto, beschrijving, eigenaar en de prijs. Toen ik dat werkend had gekregen wilde ik </w:t>
+      </w:r>
+      <w:r>
+        <w:t xml:space="preserve">de watchlist werkend krijgen. Hiervoor had ik een knop gemaakt op de listing page, deze knop kon de listing toevoegen aan de watchlist, of juist er vanaf halen. Ik heb door middel van if statements er ook voor gezorgd dat de knop alleen zichtbaar is als de user ingelogd is. De logica voor het toevoegen van de listing aan de watchlist, heb ik eigenlijk een soort van andersom gedaan. Ik heb bij </w:t>
+      </w:r>
+      <w:r>
+        <w:t>het</w:t>
+      </w:r>
+      <w:r>
+        <w:t xml:space="preserve"> listing model een watchlist field aangemaakt, wat Users bijhield. Als er op de knop werd gedrukt, werd de user toegevoegd, of verwijderd van de </w:t>
+      </w:r>
+      <w:r>
+        <w:t>“</w:t>
+      </w:r>
+      <w:r>
+        <w:t>watchlist</w:t>
+      </w:r>
+      <w:r>
+        <w:t>-</w:t>
+      </w:r>
+      <w:r>
+        <w:t>lijst</w:t>
+      </w:r>
+      <w:r>
+        <w:t xml:space="preserve">” </w:t>
+      </w:r>
+      <w:r>
+        <w:t xml:space="preserve">van de listing. Vervolgens heb ik in views.py in de listing functie een variabele aangemaakt die bijhoudt of </w:t>
+      </w:r>
+      <w:r>
+        <w:t>de user in de watchlist staat. Deze variabele returnt true of false. Als de user in de watchlist staat, is de logica in de listing.html dat de knop de remove</w:t>
+      </w:r>
+      <w:r>
+        <w:t>W</w:t>
+      </w:r>
+      <w:r>
+        <w:t xml:space="preserve">atchlist functie aanroept, om de gebruiker van de watchlist af te halen en </w:t>
+      </w:r>
+      <w:r>
+        <w:t>als de user niet in de lijst staat roept de knop de addWatchlist functie aan</w:t>
+      </w:r>
+      <w:r>
+        <w:t xml:space="preserve">. De watchlist werkt nu in pricipe. Nu wilde ik nog een kopje om alleen de watchlist weer te geven van een gebruiker. Hiervoor heb ik in views.py een functie aangemaakt die </w:t>
+      </w:r>
+      <w:r>
+        <w:t>een watchlist.html returnt en de listings op deze pagina zijn alleen de listings die in “currentUser.listingwatchlist” staan. (dit gebruikt de related name van de watchlist field in de listing model)</w:t>
+      </w:r>
+      <w:r>
+        <w:t>, verder was ook deze pagina erg vergelijkbaar met de index page.</w:t>
+      </w:r>
+    </w:p>
+    <w:p>
+      <w:r>
+        <w:t>Vervolgens besloot ik om aan de gang te gaan met de comments</w:t>
+      </w:r>
+      <w:r>
+        <w:t xml:space="preserve"> op de listing page</w:t>
+      </w:r>
+      <w:r>
+        <w:t xml:space="preserve">. Hiervoor moest ik een nieuw model aanmaken, namelijk een Comment model die </w:t>
+      </w:r>
+      <w:r>
+        <w:t>de auteur, listing waarop de comment geplaatst is en het bericht van de comment bevat. Toen ik dit gedaan had, ging ik in mijn listing.html de logica toevoegen om de comments te laten zien en de user een comment te laten plaatsen als de user ingelogd is</w:t>
+      </w:r>
+      <w:r>
+        <w:t>. H</w:t>
+      </w:r>
+      <w:r>
+        <w:t>iervoor heb ik een form gebruikt, vergelijkbaar met het maken van een titel van een listing. Daarna had ik in views.py de functie gemaakt om de comments toe te voegen en toen ik de laatstes stilistische elementen had toegevoegd, kan een gebruiker comments plaatsen.</w:t>
+      </w:r>
+    </w:p>
+    <w:p>
+      <w:r>
+        <w:t xml:space="preserve">Ik heb zojuist gemerkt dat  </w:t>
+      </w:r>
+      <w:r>
+        <w:t>gebruikers lege comments konden plaatsen en dat is niet helemaal de bedoeling. Daarom heb ik een if-else statement toegevoegd in views.py om te kijken of de invoer van de comment leeg was, als dat zo zou zijn, komt er een error message op het beeld, zo niet dan wordt de comment opgeslagen wordt er geredirect naar dezelfde listing page.</w:t>
+      </w:r>
+    </w:p>
+    <w:p>
+      <w:r>
+        <w:lastRenderedPageBreak/>
+        <w:t xml:space="preserve">Om deze error op het scherm te laten komen, moest er in de listing.html het een en ander veranderen. Ik begon met bovenaan 2 if statements als eerste </w:t>
+      </w:r>
+      <w:r>
+        <w:t xml:space="preserve">werd er gekeken </w:t>
+      </w:r>
+      <w:r>
+        <w:t xml:space="preserve">of er een message </w:t>
+      </w:r>
+      <w:r>
+        <w:t>meegegeven wordt en ten tweede of een bool “update” True of False is, True is succes, False is mislukt. Dit zorgt ervoor dat ik kan kijken of er een message meegegeven wordt, zo ja, print een alert (succes of mislukt) zo nee, print niks</w:t>
+      </w:r>
+      <w:r>
+        <w:t xml:space="preserve">. Ik merk dat de “succes” alert nog niet helemaal goed werkt, de banner van de alert komt namelijk niet tevoorschijn, maar de tekst wel. Ik zal eerst even de core fuctionaliteit van de site fixen en daarna kijk ik nog naar dit soort randzaken. </w:t>
+      </w:r>
+    </w:p>
+    <w:p>
+      <w:r>
+        <w:t xml:space="preserve">Als volgende staat het </w:t>
+      </w:r>
+      <w:r>
+        <w:t xml:space="preserve">bieden op listings op het lijstje, ook hiervoor moet ik een nieuwe class aanmaken, namelijk Bid. Deze class houdt de prijs van het bod, en de gebruiker die biedt bij. </w:t>
+      </w:r>
+      <w:r>
+        <w:t>Omdat ik nu een Bid Class heb die de prijs bijhoudt, dan ik in mijn Listings class, price veranderen in een foreignkey van bid. Dit zorgt ervoor dat price altijd gelijk is aan het laatste bod.</w:t>
+      </w:r>
+      <w:r>
+        <w:t xml:space="preserve"> Hierdoor kan ik ook in create listing, Bid toevoegen, om ook daar de prijs op deze manier te maken. </w:t>
+      </w:r>
+    </w:p>
+    <w:p>
+      <w:r>
+        <w:t xml:space="preserve">Het is natuurlijk ook belangrijk dat een gebruiker daadwerkelijk kan bieden op de listings, hiervoor heb ik in de listings.html een form toegevoegd, vergelijkbaar met de comments, alleen dan voor een getal </w:t>
+      </w:r>
+      <w:r>
+        <w:t>in plaats van</w:t>
+      </w:r>
+      <w:r>
+        <w:t xml:space="preserve"> tekst. Dit form heeft een button die in views.py addBid runt, maar daarvoor moet ik natuurlijk wel een addBid functie hebben, dus die moet ik nu ook maken. </w:t>
+      </w:r>
+    </w:p>
+    <w:p>
+      <w:r>
+        <w:t>De functie die ik hiervoor heb gemaakt lijkt best wel op de comment functie, alleen zijn de checks iets ander</w:t>
+      </w:r>
+      <w:r>
+        <w:t>s. E</w:t>
+      </w:r>
+      <w:r>
+        <w:t xml:space="preserve">erst check ik weer of de </w:t>
+      </w:r>
+      <w:r>
+        <w:t>invoer leeg is (er wordt op de bid knop gedrukt zonder iets in te voeren) met een if statement, als dat zo is dan wordt er een error message meegegeven, net zoals bij comment, elif, het bedrag is grote</w:t>
+      </w:r>
+      <w:r>
+        <w:t>r</w:t>
+      </w:r>
+      <w:r>
+        <w:t xml:space="preserve"> dan de huidige prijs, bid wordt opgeslagen en message is succesvol, else andere error message dat het niet succesvol was.</w:t>
+      </w:r>
+    </w:p>
+    <w:p>
+      <w:r>
+        <w:t>Als laatste voor de functionaliteiten moet de eigenaar van de site natuurlijk de listing kunnen sluiten. Daarvoor moeten we in de listing kunnen checken of de huidige gebruiker de eigenaar is. Daarvoor heb ik in de listing functie in views.py een variabele aangemaakt die bijhoudt of dat zo is, of niet. Deze variabele returnt namelijk True als het zo is en False als het niet zo is</w:t>
+      </w:r>
+      <w:r>
+        <w:t>, dit heb ik gedaan door te kijken of de username van het request gelijk is aan de username van de eigenaar van de listing</w:t>
+      </w:r>
+      <w:r>
+        <w:t>. Het toevoegen van de knop om de listing te sluiten is niet al te moeilijk, ik heb ervoor gekozen om deze knop net zoals de watchlist-knop te maken</w:t>
+      </w:r>
+      <w:r>
+        <w:t>.</w:t>
+      </w:r>
+      <w:r>
+        <w:t xml:space="preserve"> </w:t>
+      </w:r>
+    </w:p>
+    <w:p>
+      <w:r>
+        <w:t xml:space="preserve">Nu ik een knop heb, moet ik er alleen nog voor zorgen dat de knop ook daadwerkelijk iets doet, hiervoor heb ik in views.py een functie gemaakt die de is_active van de listing model verandert in false en deze opslaat. Hierna returnt deze functie op dezelfde manier als de comments en bids dezelfde pagina, met een message. </w:t>
+      </w:r>
+    </w:p>
+    <w:p>
+      <w:r>
+        <w:t xml:space="preserve">Nu ik kan checken of een listing actief is of niet, wil ik nog een exta functionaliteit toevoegen waarbij de close listing en watchlist knoppen alleen zichtbaar zijn als de listing actief is, dus deze </w:t>
+      </w:r>
+      <w:r>
+        <w:t xml:space="preserve">logica </w:t>
+      </w:r>
+      <w:r>
+        <w:t>heb ik ook toegevoegd aan de listing.html page</w:t>
+      </w:r>
+      <w:r>
+        <w:t xml:space="preserve"> door middel van een if statement</w:t>
+      </w:r>
+      <w:r>
+        <w:t xml:space="preserve">. </w:t>
+      </w:r>
+    </w:p>
+    <w:p>
+      <w:r>
+        <w:t>De listing kan nu geclosed worden, het allerlaatste wat ik nog moet doen is aan de gebruiker die de hoogste bieder op de listing is, laten zien dat ze de listing gekocht hebben als ze de pagina van de gesloten listing bezoeken. Hiervoor heb ik een extra alert toegevoegd die “</w:t>
+      </w:r>
+      <w:r>
+        <w:t>Congratulations! You bought the listing!</w:t>
+      </w:r>
+      <w:r>
+        <w:t>” print als de listing niet meer actief is en de gebruiker de gebruiker is die de prijs van de listing bepaald heeft (het laatste bod heeft gedaan).</w:t>
+      </w:r>
+    </w:p>
+    <w:p>
+      <w:r>
+        <w:t>Dit werkt nu allemaal, het enige is dat er nog kleine probleempjes zijn, zoals mijn success alert pop up die geen banner heeft en de plaatsing van 2 buttons. Het is op dit moment alleen wel al 2 uur ’s nachts, dus ik ga slapen en ik los die problemen morgen wel op.</w:t>
+      </w:r>
+    </w:p>
+    <w:p>
+      <w:pPr>
+        <w:pStyle w:val="Heading1"/>
+      </w:pPr>
+      <w:r>
+        <w:lastRenderedPageBreak/>
+        <w:t>Donderdag 15 december</w:t>
+      </w:r>
+    </w:p>
+    <w:p>
+      <w:r>
+        <w:t xml:space="preserve">Nadat ik gisteravond om 2 uur ben gaan slapen, omdat ik tot dan bezig was met de website werkend krijgen en het eigenlijk niet wilde lukken, ben ik vandaag begonnen met nog eens goed naar mijn code kijken. Ik </w:t>
+      </w:r>
+      <w:r>
+        <w:t>had namelijk nog een paar dingen die ik beter wilde. Als eerste werkte een van mijn alert popups op de listing page niet. Ik heb namelijk 2 alerts, voor als iets goed gaat “alert alert-success” en als iets fout gaat “alert alert-danger” en ik krijg het succes alert maar niet werkende, de conditions worden wel goed gecontroleerd en de message print ook, maar de border van de alert doet het niet. Dit vind ik toch wel erg vervelend en wil ik graag fixen.</w:t>
+      </w:r>
+    </w:p>
+    <w:p>
+      <w:r>
+        <w:t xml:space="preserve">Na nog eens goed naar mijn code te kijken, ben ik erachter gekomen dat het simpelweg is, omdat ik een s vergeten was achter “success” ik had de alert er namelijk als class “alert alert-succes” instaan en ja, dan doet hij het niet… </w:t>
+      </w:r>
+    </w:p>
+    <w:p>
+      <w:r>
+        <w:t xml:space="preserve">Vervolgens ergerde ik me er gisteravond ook heel erg aan dat mijn “close listing” en “add/remove watchlist” button onder elkaar stonden in plaats van naast elkaar. Daarom wil ik die ook heel graag nog veranderen. Ik had namelijk verwacht dat ze al naast elkaar zouden komen, omdat ik ze in een div met class “row” had gedaan, maar dat bleek juist averechts te werken, want toen ik die div weg haalde, stonden ze ineens naast elkaar. </w:t>
+      </w:r>
+      <w:r>
+        <w:t xml:space="preserve">Ik heb geen idee waarom, maar het werkt nu dus ik ga niet klagen. </w:t>
+      </w:r>
+    </w:p>
+    <w:p>
+      <w:r>
+        <w:t>Vervolgens moet ik voor de opdracht nog steeds een Class Diagram maken, dus dat ga ik ook maar even doen. Van de uitleg die ik op de site kan vinden</w:t>
+      </w:r>
+      <w:r>
+        <w:t>,</w:t>
+      </w:r>
+      <w:r>
+        <w:t xml:space="preserve"> begrijp ik niet heel veel, dus daarom moet ik zelf maar even op onderzoek uit, over wat het is en hoe het eruit moet zien enzo. </w:t>
+      </w:r>
+    </w:p>
+    <w:p>
+      <w:r>
+        <w:t xml:space="preserve">Na mijn zelfstudie ben ik nog steeds niet heel veel wijzer geworden, daarom heb ik maar iets gemaakt wat, volgens mij, wel redelijk klopt. Deze kan ik nu toevoegen aan mijn README.md bestand. </w:t>
+      </w:r>
+    </w:p>
+    <w:p>
+      <w:r>
+        <w:t xml:space="preserve">Nu ik toch in mijn README.md bestand kijk, zie ik dat er nog wat outdated informatie instaat en wat informatie mist. Dat vul ik even aan, zodat het weer klopt voor de huidige versie. </w:t>
+      </w:r>
+    </w:p>
+    <w:p>
+      <w:r>
+        <w:t xml:space="preserve">Het is nu donderdagavond en ik kijk nog een laatste keer naar mijn site en code voordat ik het ga committen naar mijn github. En er vallen mij twee dingen op. Als eerste merkte ik dat je heel leuk kunt filteren op verschillende categorieën, maar dat je als normale gebruiker (die niet de listing heeft gemaakt of een admin is) niet kunt zien welke categorie een item is. Daarom heb ik </w:t>
+      </w:r>
+      <w:r>
+        <w:t xml:space="preserve">in de templates </w:t>
+      </w:r>
+      <w:r>
+        <w:t>de categorie toegevoegd aan het kaartje van de listing op de index en watchlist page en als extra paragraph toegevoegd bij de listing page</w:t>
+      </w:r>
+      <w:r>
+        <w:t>. N</w:t>
+      </w:r>
+      <w:r>
+        <w:t>u kan iedere gebruiker zien welke categorie een listing is.</w:t>
+      </w:r>
+      <w:r>
+        <w:t xml:space="preserve"> Daarnaast </w:t>
+      </w:r>
+      <w:r>
+        <w:t>merk</w:t>
+      </w:r>
+      <w:r>
+        <w:t xml:space="preserve"> ik</w:t>
+      </w:r>
+      <w:r>
+        <w:t xml:space="preserve"> dat het succesvol plaatsen van comments , net zoals het </w:t>
+      </w:r>
+      <w:r>
+        <w:rPr>
+          <w:b/>
+          <w:bCs/>
+        </w:rPr>
+        <w:t>niet</w:t>
+      </w:r>
+      <w:r>
+        <w:t xml:space="preserve"> succesvol plaatsen van comments, best een alert kan krijgen om de gebruiker te laten weten dat het gelukt is. Daarom verander ik in views.py nog even snel de else return van de addComment functie, zodat er nu ook bij het plaatsen van een comment een alert te zien is</w:t>
+      </w:r>
+      <w:r>
+        <w:t xml:space="preserve">. </w:t>
+      </w:r>
+      <w:r>
+        <w:t>Ook heb ik de prijs op de index en watchlist page dikgedrukt gemaakt, om het net iets meer onderscheiding te geven ten opzichte van de rest van de listing</w:t>
+      </w:r>
+      <w:r>
+        <w:t xml:space="preserve">. </w:t>
+      </w:r>
+      <w:r>
+        <w:t>I</w:t>
+      </w:r>
+      <w:r>
+        <w:t xml:space="preserve">k </w:t>
+      </w:r>
+      <w:r>
+        <w:t xml:space="preserve">zie </w:t>
+      </w:r>
+      <w:r>
+        <w:t xml:space="preserve">nu </w:t>
+      </w:r>
+      <w:r>
+        <w:t xml:space="preserve">ook ineens </w:t>
+      </w:r>
+      <w:r>
+        <w:t xml:space="preserve">dat de close listing knop links van de watchlist knop staat op de listing page. Ik wil deze eigenlijk even omdraaien zodat de watchlist knop altijd op dezelfde plek staat, ongeacht of de user de eigenaar is of niet. </w:t>
+      </w:r>
+    </w:p>
+    <w:p>
+      <w:r>
+        <w:t xml:space="preserve">Voor nu denk ik dat dit de laatste veranderingen zijn, ik heb dan wel tot morgen 17:59 om nog veranderingen te maken, maar ik heb ook nog adventure waar ik nog het een en ander moet fixen, daarom zal daar voorlopig mijn voorkeur naartoe gaan. Mocht ik nog iets meer tijd hebben, zou ik graag nog willen fixen dat het leeglaten van bepaalde velden bij het maken van een listing een error message geeft, in plaats van een Django server error, zoals dat nu is. Ook zou ik dan nog iets meer </w:t>
+      </w:r>
+      <w:r>
+        <w:lastRenderedPageBreak/>
+        <w:t>kunnen duiken in de css van mijn site, om het net iets mooier te maken dan het nu is.  Mocht ik voor de deadline nog iets kunnen bedenken om aan te passen, zal ik dat uiteraard ook hier noteren. Maar voor nu is dit het.</w:t>
+      </w:r>
+    </w:p>
+    <w:p/>
+    <w:p/>
+    <w:p>
+      <w:r>
+        <w:t>VERANDERINGEN SIDNS LAATSTE COMMIT:</w:t>
+      </w:r>
+      <w:r>
+        <w:br/>
+        <w:t>READ.ME verbeterd</w:t>
+      </w:r>
+      <w:r>
+        <w:br/>
+        <w:t>class diagram gemaakt</w:t>
+      </w:r>
+      <w:r>
+        <w:br/>
+        <w:t>views.py addcomment return</w:t>
+      </w:r>
+    </w:p>
+    <w:p>
+      <w:r>
+        <w:t>Index = listing category veranderd</w:t>
+      </w:r>
+    </w:p>
+    <w:p>
+      <w:r>
+        <w:t>Listing = buttons naast elkaar gekregen.</w:t>
+      </w:r>
+    </w:p>
+    <w:p/>
     <w:sectPr>
       <w:pgSz w:w="11906" w:h="16838"/>
       <w:pgMar w:top="1417" w:right="1417" w:bottom="1417" w:left="1417" w:header="708" w:footer="708" w:gutter="0"/>
@@ -925,7 +1313,6 @@
   <w:style w:type="character" w:default="1" w:styleId="DefaultParagraphFont">
     <w:name w:val="Default Paragraph Font"/>
     <w:uiPriority w:val="1"/>
-    <w:semiHidden/>
     <w:unhideWhenUsed/>
   </w:style>
   <w:style w:type="table" w:default="1" w:styleId="TableNormal">

</xml_diff>